<commit_message>
Made changes to acceptance tests
</commit_message>
<xml_diff>
--- a/Riki/Tests/acceptance_tests/Feature 2 - Requirement 2.docx
+++ b/Riki/Tests/acceptance_tests/Feature 2 - Requirement 2.docx
@@ -158,7 +158,23 @@
           <w:sz w:val="24"/>
           <w:szCs w:val="24"/>
         </w:rPr>
-        <w:t xml:space="preserve"> Download File Test 2</w:t>
+        <w:t xml:space="preserve"> Download </w:t>
+      </w:r>
+      <w:r>
+        <w:rPr>
+          <w:rFonts w:ascii="Times New Roman" w:eastAsia="Times New Roman" w:hAnsi="Times New Roman" w:cs="Times New Roman"/>
+          <w:sz w:val="24"/>
+          <w:szCs w:val="24"/>
+        </w:rPr>
+        <w:t xml:space="preserve">Wiki </w:t>
+      </w:r>
+      <w:r>
+        <w:rPr>
+          <w:rFonts w:ascii="Times New Roman" w:eastAsia="Times New Roman" w:hAnsi="Times New Roman" w:cs="Times New Roman"/>
+          <w:sz w:val="24"/>
+          <w:szCs w:val="24"/>
+        </w:rPr>
+        <w:t>Test 2</w:t>
       </w:r>
     </w:p>
     <w:p>
@@ -210,27 +226,7 @@
           <w:sz w:val="24"/>
           <w:szCs w:val="24"/>
         </w:rPr>
-        <w:t xml:space="preserve">A previous test has verified that a user is able to download a pdf file type. This test is designed to ensure that the user </w:t>
-      </w:r>
-      <w:proofErr w:type="gramStart"/>
-      <w:r>
-        <w:rPr>
-          <w:rFonts w:ascii="Times New Roman" w:eastAsia="Times New Roman" w:hAnsi="Times New Roman" w:cs="Times New Roman"/>
-          <w:bCs/>
-          <w:sz w:val="24"/>
-          <w:szCs w:val="24"/>
-        </w:rPr>
-        <w:t>is able to</w:t>
-      </w:r>
-      <w:proofErr w:type="gramEnd"/>
-      <w:r>
-        <w:rPr>
-          <w:rFonts w:ascii="Times New Roman" w:eastAsia="Times New Roman" w:hAnsi="Times New Roman" w:cs="Times New Roman"/>
-          <w:bCs/>
-          <w:sz w:val="24"/>
-          <w:szCs w:val="24"/>
-        </w:rPr>
-        <w:t xml:space="preserve"> select a different file type and it downloads successfully.</w:t>
+        <w:t>A previous test has verified that a user is able to download a pdf file type. This test is designed to ensure that the user is able to select a different file type and it downloads successfully.</w:t>
       </w:r>
     </w:p>
     <w:p>

</xml_diff>